<commit_message>
Updated section for XML
Modified the structure section for XML to explain more detailed
</commit_message>
<xml_diff>
--- a/lbvt-roadmap/LBVT roadmap technical documentation.docx
+++ b/lbvt-roadmap/LBVT roadmap technical documentation.docx
@@ -109,7 +109,6 @@
     <w:p>
       <w:pPr>
         <w:rPr>
-          <w:rFonts w:hint="eastAsia"/>
           <w:sz w:val="48"/>
           <w:szCs w:val="48"/>
         </w:rPr>
@@ -118,7 +117,6 @@
     <w:p>
       <w:pPr>
         <w:rPr>
-          <w:rFonts w:hint="eastAsia"/>
           <w:sz w:val="48"/>
           <w:szCs w:val="48"/>
         </w:rPr>
@@ -158,7 +156,6 @@
       <w:pPr>
         <w:jc w:val="left"/>
         <w:rPr>
-          <w:rFonts w:hint="eastAsia"/>
           <w:sz w:val="22"/>
         </w:rPr>
       </w:pPr>
@@ -186,7 +183,13 @@
     <w:sdt>
       <w:sdtPr>
         <w:rPr>
+          <w:rFonts w:asciiTheme="minorHAnsi" w:eastAsiaTheme="minorEastAsia" w:hAnsiTheme="minorHAnsi" w:cstheme="minorBidi"/>
+          <w:color w:val="auto"/>
+          <w:kern w:val="2"/>
+          <w:sz w:val="21"/>
+          <w:szCs w:val="22"/>
           <w:lang w:val="ja-JP"/>
+          <w14:ligatures w14:val="standardContextual"/>
         </w:rPr>
         <w:id w:val="2072763410"/>
         <w:docPartObj>
@@ -196,23 +199,14 @@
       </w:sdtPr>
       <w:sdtEndPr>
         <w:rPr>
-          <w:rFonts w:asciiTheme="minorHAnsi" w:eastAsiaTheme="minorEastAsia" w:hAnsiTheme="minorHAnsi" w:cstheme="minorBidi"/>
           <w:b/>
           <w:bCs/>
-          <w:color w:val="auto"/>
-          <w:kern w:val="2"/>
-          <w:sz w:val="21"/>
-          <w:szCs w:val="22"/>
-          <w14:ligatures w14:val="standardContextual"/>
         </w:rPr>
       </w:sdtEndPr>
       <w:sdtContent>
         <w:p>
           <w:pPr>
             <w:pStyle w:val="a9"/>
-            <w:rPr>
-              <w:rFonts w:hint="eastAsia"/>
-            </w:rPr>
           </w:pPr>
           <w:r>
             <w:rPr>
@@ -1555,11 +1549,6 @@
       </w:r>
     </w:p>
     <w:p>
-      <w:pPr>
-        <w:rPr>
-          <w:rFonts w:hint="eastAsia"/>
-        </w:rPr>
-      </w:pPr>
       <w:r>
         <w:tab/>
       </w:r>
@@ -1579,11 +1568,6 @@
       </w:r>
     </w:p>
     <w:p>
-      <w:pPr>
-        <w:rPr>
-          <w:rFonts w:hint="eastAsia"/>
-        </w:rPr>
-      </w:pPr>
       <w:r>
         <w:tab/>
       </w:r>
@@ -1746,14 +1730,12 @@
           <w:numId w:val="4"/>
         </w:numPr>
         <w:ind w:leftChars="0"/>
-        <w:rPr>
-          <w:rFonts w:hint="eastAsia"/>
-        </w:rPr>
-      </w:pPr>
-      <w:r>
-        <w:rPr>
-          <w:rFonts w:hint="eastAsia"/>
-        </w:rPr>
+      </w:pPr>
+      <w:r>
+        <w:rPr>
+          <w:rFonts w:hint="eastAsia"/>
+        </w:rPr>
+        <w:lastRenderedPageBreak/>
         <w:t>Alumni</w:t>
       </w:r>
       <w:r>
@@ -1773,11 +1755,6 @@
       </w:r>
     </w:p>
     <w:p>
-      <w:pPr>
-        <w:rPr>
-          <w:rFonts w:hint="eastAsia"/>
-        </w:rPr>
-      </w:pPr>
       <w:r>
         <w:rPr>
           <w:rFonts w:hint="eastAsia"/>
@@ -1788,15 +1765,13 @@
     <w:p>
       <w:r>
         <w:rPr>
-          <w:rFonts w:hint="eastAsia"/>
           <w:noProof/>
         </w:rPr>
-        <w:lastRenderedPageBreak/>
         <w:drawing>
-          <wp:inline distT="0" distB="0" distL="0" distR="0" wp14:anchorId="531C6023" wp14:editId="2DD99711">
-            <wp:extent cx="5400040" cy="2821305"/>
-            <wp:effectExtent l="0" t="0" r="0" b="0"/>
-            <wp:docPr id="1464633552" name="図 1"/>
+          <wp:inline distT="0" distB="0" distL="0" distR="0" wp14:anchorId="1152AD17" wp14:editId="70F1726C">
+            <wp:extent cx="5400040" cy="2741930"/>
+            <wp:effectExtent l="0" t="0" r="0" b="1270"/>
+            <wp:docPr id="1326229753" name="図 1"/>
             <wp:cNvGraphicFramePr>
               <a:graphicFrameLocks xmlns:a="http://schemas.openxmlformats.org/drawingml/2006/main" noChangeAspect="1"/>
             </wp:cNvGraphicFramePr>
@@ -1804,7 +1779,7 @@
               <a:graphicData uri="http://schemas.openxmlformats.org/drawingml/2006/picture">
                 <pic:pic xmlns:pic="http://schemas.openxmlformats.org/drawingml/2006/picture">
                   <pic:nvPicPr>
-                    <pic:cNvPr id="1464633552" name="図 1464633552"/>
+                    <pic:cNvPr id="1326229753" name="図 1326229753"/>
                     <pic:cNvPicPr/>
                   </pic:nvPicPr>
                   <pic:blipFill>
@@ -1822,7 +1797,7 @@
                   <pic:spPr>
                     <a:xfrm>
                       <a:off x="0" y="0"/>
-                      <a:ext cx="5400040" cy="2821305"/>
+                      <a:ext cx="5400040" cy="2741930"/>
                     </a:xfrm>
                     <a:prstGeom prst="rect">
                       <a:avLst/>
@@ -1836,11 +1811,6 @@
       </w:r>
     </w:p>
     <w:p>
-      <w:pPr>
-        <w:rPr>
-          <w:rFonts w:hint="eastAsia"/>
-        </w:rPr>
-      </w:pPr>
       <w:r>
         <w:rPr>
           <w:rFonts w:hint="eastAsia"/>
@@ -1901,34 +1871,16 @@
         <w:rPr>
           <w:rFonts w:hint="eastAsia"/>
         </w:rPr>
-        <w:t xml:space="preserve"> command in VS </w:t>
-      </w:r>
-      <w:proofErr w:type="gramStart"/>
-      <w:r>
-        <w:rPr>
-          <w:rFonts w:hint="eastAsia"/>
-        </w:rPr>
-        <w:t>Code(</w:t>
-      </w:r>
-      <w:proofErr w:type="gramEnd"/>
-      <w:r>
-        <w:fldChar w:fldCharType="begin"/>
-      </w:r>
-      <w:r>
-        <w:instrText>HYPERLINK "https://code.visualstudio.com/"</w:instrText>
-      </w:r>
-      <w:r>
-        <w:fldChar w:fldCharType="separate"/>
-      </w:r>
-      <w:r>
-        <w:rPr>
-          <w:rStyle w:val="a8"/>
-        </w:rPr>
-        <w:t>Visual Studio Code - Code Editing. Redefined</w:t>
-      </w:r>
-      <w:r>
-        <w:fldChar w:fldCharType="end"/>
-      </w:r>
+        <w:t xml:space="preserve"> command in VS Code(</w:t>
+      </w:r>
+      <w:hyperlink r:id="rId9" w:history="1">
+        <w:r>
+          <w:rPr>
+            <w:rStyle w:val="a8"/>
+          </w:rPr>
+          <w:t>Visual Studio Code - Code Editing. Redefined</w:t>
+        </w:r>
+      </w:hyperlink>
       <w:r>
         <w:rPr>
           <w:rFonts w:hint="eastAsia"/>
@@ -1968,31 +1920,7 @@
         <w:rPr>
           <w:rFonts w:hint="eastAsia"/>
         </w:rPr>
-        <w:t xml:space="preserve"> </w:t>
-      </w:r>
-      <w:r>
-        <w:rPr>
-          <w:rFonts w:hint="eastAsia"/>
-        </w:rPr>
-        <w:t xml:space="preserve">command in </w:t>
-      </w:r>
-      <w:r>
-        <w:rPr>
-          <w:rFonts w:hint="eastAsia"/>
-        </w:rPr>
-        <w:t>the</w:t>
-      </w:r>
-      <w:r>
-        <w:rPr>
-          <w:rFonts w:hint="eastAsia"/>
-        </w:rPr>
-        <w:t xml:space="preserve"> terminal</w:t>
-      </w:r>
-      <w:r>
-        <w:rPr>
-          <w:rFonts w:hint="eastAsia"/>
-        </w:rPr>
-        <w:t xml:space="preserve"> the press </w:t>
+        <w:t xml:space="preserve"> command in the terminal the press </w:t>
       </w:r>
       <w:r>
         <w:t>“</w:t>
@@ -2017,9 +1945,6 @@
       <w:pPr>
         <w:pStyle w:val="a3"/>
         <w:ind w:leftChars="0" w:left="440"/>
-        <w:rPr>
-          <w:rFonts w:hint="eastAsia"/>
-        </w:rPr>
       </w:pPr>
     </w:p>
     <w:p>
@@ -2032,7 +1957,16 @@
         <w:ind w:leftChars="0"/>
       </w:pPr>
       <w:r>
-        <w:t>To move your location, hold your right click down then move your mouse. or click arrow buttons which are right middle of the screen.</w:t>
+        <w:t xml:space="preserve">To move your location, hold your right click down then move your mouse. or click arrow buttons which are right </w:t>
+      </w:r>
+      <w:r>
+        <w:rPr>
+          <w:rFonts w:hint="eastAsia"/>
+        </w:rPr>
+        <w:t>bottom</w:t>
+      </w:r>
+      <w:r>
+        <w:t xml:space="preserve"> of the screen.</w:t>
       </w:r>
     </w:p>
     <w:p/>
@@ -2044,12 +1978,18 @@
           <w:numId w:val="5"/>
         </w:numPr>
         <w:ind w:leftChars="0"/>
-        <w:rPr>
-          <w:rFonts w:hint="eastAsia"/>
-        </w:rPr>
-      </w:pPr>
-      <w:r>
-        <w:t>To move your camera, hold your left click down then move your mouse. Or slide a +/- bar which are right middle of the screen to modifying the height</w:t>
+      </w:pPr>
+      <w:r>
+        <w:t xml:space="preserve">To move your camera, hold your left click down then move your mouse. Or slide a +/- bar which are right </w:t>
+      </w:r>
+      <w:r>
+        <w:rPr>
+          <w:rFonts w:hint="eastAsia"/>
+        </w:rPr>
+        <w:t>bottom</w:t>
+      </w:r>
+      <w:r>
+        <w:t xml:space="preserve"> of the screen to modifying the height</w:t>
       </w:r>
       <w:r>
         <w:rPr>
@@ -2165,6 +2105,7 @@
         <w:t xml:space="preserve"> or </w:t>
       </w:r>
       <w:r>
+        <w:lastRenderedPageBreak/>
         <w:t>“</w:t>
       </w:r>
       <w:r>
@@ -2185,27 +2126,17 @@
         <w:t>”</w:t>
       </w:r>
       <w:r>
-        <w:t xml:space="preserve"> after the </w:t>
-      </w:r>
-      <w:proofErr w:type="gramStart"/>
+        <w:t xml:space="preserve"> after the localhost::XXXX.</w:t>
+      </w:r>
+      <w:r>
+        <w:rPr>
+          <w:rFonts w:hint="eastAsia"/>
+        </w:rPr>
+        <w:t xml:space="preserve"> (ex. </w:t>
+      </w:r>
       <w:r>
         <w:t>localhost::</w:t>
       </w:r>
-      <w:proofErr w:type="gramEnd"/>
-      <w:r>
-        <w:t>XXXX.</w:t>
-      </w:r>
-      <w:r>
-        <w:rPr>
-          <w:rFonts w:hint="eastAsia"/>
-        </w:rPr>
-        <w:t xml:space="preserve"> (ex. </w:t>
-      </w:r>
-      <w:proofErr w:type="gramStart"/>
-      <w:r>
-        <w:t>localhost::</w:t>
-      </w:r>
-      <w:proofErr w:type="gramEnd"/>
       <w:r>
         <w:rPr>
           <w:rFonts w:hint="eastAsia"/>
@@ -2227,13 +2158,7 @@
         <w:t>)</w:t>
       </w:r>
     </w:p>
-    <w:p>
-      <w:pPr>
-        <w:rPr>
-          <w:rFonts w:hint="eastAsia"/>
-        </w:rPr>
-      </w:pPr>
-    </w:p>
+    <w:p/>
     <w:p>
       <w:pPr>
         <w:pStyle w:val="2"/>
@@ -2243,7 +2168,6 @@
         <w:rPr>
           <w:rFonts w:hint="eastAsia"/>
         </w:rPr>
-        <w:lastRenderedPageBreak/>
         <w:t>Welcome building.</w:t>
       </w:r>
       <w:bookmarkEnd w:id="3"/>
@@ -2253,7 +2177,74 @@
         <w:rPr>
           <w:rFonts w:hint="eastAsia"/>
         </w:rPr>
-        <w:t>This building has responsibility for welcome message and displaying videos which related the program for perspective students.</w:t>
+        <w:t xml:space="preserve">This building has responsibility for welcome message and displaying videos which related the program for perspective students. </w:t>
+      </w:r>
+      <w:r>
+        <w:rPr>
+          <w:rFonts w:hint="eastAsia"/>
+        </w:rPr>
+        <w:t>Therefore, they can understand what they will study during university life, campus information, and program director</w:t>
+      </w:r>
+      <w:r>
+        <w:t>’</w:t>
+      </w:r>
+      <w:r>
+        <w:rPr>
+          <w:rFonts w:hint="eastAsia"/>
+        </w:rPr>
+        <w:t xml:space="preserve">s </w:t>
+      </w:r>
+      <w:r>
+        <w:t>message</w:t>
+      </w:r>
+      <w:r>
+        <w:rPr>
+          <w:rFonts w:hint="eastAsia"/>
+        </w:rPr>
+        <w:t xml:space="preserve">. </w:t>
+      </w:r>
+      <w:r>
+        <w:rPr>
+          <w:rFonts w:hint="eastAsia"/>
+        </w:rPr>
+        <w:t>The videos are from Uni SA</w:t>
+      </w:r>
+      <w:r>
+        <w:t>’</w:t>
+      </w:r>
+      <w:r>
+        <w:rPr>
+          <w:rFonts w:hint="eastAsia"/>
+        </w:rPr>
+        <w:t>s official YouTube channel</w:t>
+      </w:r>
+      <w:r>
+        <w:rPr>
+          <w:rFonts w:hint="eastAsia"/>
+        </w:rPr>
+        <w:t xml:space="preserve">. </w:t>
+      </w:r>
+    </w:p>
+    <w:p>
+      <w:r>
+        <w:rPr>
+          <w:rFonts w:hint="eastAsia"/>
+        </w:rPr>
+        <w:t xml:space="preserve">For coding part, we use function in </w:t>
+      </w:r>
+      <w:proofErr w:type="spellStart"/>
+      <w:r>
+        <w:rPr>
+          <w:rFonts w:hint="eastAsia"/>
+        </w:rPr>
+        <w:t>Home.jsx</w:t>
+      </w:r>
+      <w:proofErr w:type="spellEnd"/>
+      <w:r>
+        <w:rPr>
+          <w:rFonts w:hint="eastAsia"/>
+        </w:rPr>
+        <w:t>.</w:t>
       </w:r>
       <w:r>
         <w:rPr>
@@ -2265,110 +2256,24 @@
         <w:rPr>
           <w:rFonts w:hint="eastAsia"/>
         </w:rPr>
-        <w:t>Therefore, they can understand what they will study during university life, campus information, and program director</w:t>
-      </w:r>
-      <w:r>
-        <w:t>’</w:t>
-      </w:r>
-      <w:r>
-        <w:rPr>
-          <w:rFonts w:hint="eastAsia"/>
-        </w:rPr>
-        <w:t xml:space="preserve">s </w:t>
-      </w:r>
-      <w:r>
-        <w:t>message</w:t>
-      </w:r>
-      <w:r>
-        <w:rPr>
-          <w:rFonts w:hint="eastAsia"/>
-        </w:rPr>
-        <w:t xml:space="preserve">. </w:t>
-      </w:r>
-      <w:r>
-        <w:rPr>
-          <w:rFonts w:hint="eastAsia"/>
-        </w:rPr>
-        <w:t>The videos are from Uni SA</w:t>
-      </w:r>
-      <w:r>
-        <w:t>’</w:t>
-      </w:r>
-      <w:r>
-        <w:rPr>
-          <w:rFonts w:hint="eastAsia"/>
-        </w:rPr>
-        <w:t>s official YouTube channel</w:t>
-      </w:r>
-      <w:r>
-        <w:rPr>
-          <w:rFonts w:hint="eastAsia"/>
-        </w:rPr>
-        <w:t xml:space="preserve">. </w:t>
-      </w:r>
-    </w:p>
-    <w:p>
-      <w:r>
-        <w:rPr>
-          <w:rFonts w:hint="eastAsia"/>
-        </w:rPr>
-        <w:t xml:space="preserve">For coding part, we use function in </w:t>
+        <w:t xml:space="preserve">To generate new window, we used </w:t>
       </w:r>
       <w:proofErr w:type="spellStart"/>
       <w:r>
         <w:rPr>
           <w:rFonts w:hint="eastAsia"/>
         </w:rPr>
-        <w:t>Home.jsx</w:t>
+        <w:t>openWindow</w:t>
       </w:r>
       <w:proofErr w:type="spellEnd"/>
       <w:r>
         <w:rPr>
           <w:rFonts w:hint="eastAsia"/>
         </w:rPr>
-        <w:t>.</w:t>
-      </w:r>
-      <w:r>
-        <w:rPr>
-          <w:rFonts w:hint="eastAsia"/>
-        </w:rPr>
-        <w:t xml:space="preserve"> </w:t>
-      </w:r>
-      <w:r>
-        <w:rPr>
-          <w:rFonts w:hint="eastAsia"/>
-        </w:rPr>
-        <w:t xml:space="preserve">To generate new window, we used </w:t>
-      </w:r>
-      <w:proofErr w:type="spellStart"/>
-      <w:proofErr w:type="gramStart"/>
-      <w:r>
-        <w:rPr>
-          <w:rFonts w:hint="eastAsia"/>
-        </w:rPr>
-        <w:t>openWindow</w:t>
-      </w:r>
-      <w:proofErr w:type="spellEnd"/>
-      <w:r>
-        <w:rPr>
-          <w:rFonts w:hint="eastAsia"/>
-        </w:rPr>
-        <w:t>(</w:t>
-      </w:r>
-      <w:proofErr w:type="gramEnd"/>
-      <w:r>
-        <w:rPr>
-          <w:rFonts w:hint="eastAsia"/>
-        </w:rPr>
-        <w:t>), and adding CSS and contents with Javascript. The data is from Json file for LBVT or IBOE course in assets folder. For much detail, please also check the database part in this document.</w:t>
-      </w:r>
-    </w:p>
-    <w:p>
-      <w:pPr>
-        <w:rPr>
-          <w:rFonts w:hint="eastAsia"/>
-        </w:rPr>
-      </w:pPr>
+        <w:t>(), and adding CSS and contents with Javascript. The data is from Json file for LBVT or IBOE course in assets folder. For much detail, please also check the database part in this document.</w:t>
+      </w:r>
+    </w:p>
+    <w:p>
       <w:r>
         <w:rPr>
           <w:rFonts w:hint="eastAsia"/>
@@ -2386,17 +2291,12 @@
         <w:ind w:leftChars="0"/>
       </w:pPr>
       <w:proofErr w:type="spellStart"/>
-      <w:proofErr w:type="gramStart"/>
       <w:r>
         <w:t>displayWelcomeUI</w:t>
       </w:r>
       <w:proofErr w:type="spellEnd"/>
       <w:r>
-        <w:t>(</w:t>
-      </w:r>
-      <w:proofErr w:type="gramEnd"/>
-      <w:r>
-        <w:t>)</w:t>
+        <w:t>()</w:t>
       </w:r>
       <w:r>
         <w:rPr>
@@ -2421,9 +2321,6 @@
       <w:pPr>
         <w:pStyle w:val="a3"/>
         <w:ind w:leftChars="0" w:left="545"/>
-        <w:rPr>
-          <w:rFonts w:hint="eastAsia"/>
-        </w:rPr>
       </w:pPr>
       <w:r>
         <w:rPr>
@@ -2436,9 +2333,6 @@
       <w:pPr>
         <w:pStyle w:val="a3"/>
         <w:ind w:leftChars="0" w:left="545"/>
-        <w:rPr>
-          <w:rFonts w:hint="eastAsia"/>
-        </w:rPr>
       </w:pPr>
       <w:r>
         <w:rPr>
@@ -2447,13 +2341,7 @@
         <w:t>Return: N/A</w:t>
       </w:r>
     </w:p>
-    <w:p>
-      <w:pPr>
-        <w:rPr>
-          <w:rFonts w:hint="eastAsia"/>
-        </w:rPr>
-      </w:pPr>
-    </w:p>
+    <w:p/>
     <w:p>
       <w:r>
         <w:rPr>
@@ -2476,7 +2364,7 @@
                     <pic:cNvPicPr/>
                   </pic:nvPicPr>
                   <pic:blipFill>
-                    <a:blip r:embed="rId9">
+                    <a:blip r:embed="rId10">
                       <a:extLst>
                         <a:ext uri="{28A0092B-C50C-407E-A947-70E740481C1C}">
                           <a14:useLocalDpi xmlns:a14="http://schemas.microsoft.com/office/drawing/2010/main" val="0"/>
@@ -2504,11 +2392,6 @@
       </w:r>
     </w:p>
     <w:p>
-      <w:pPr>
-        <w:rPr>
-          <w:rFonts w:hint="eastAsia"/>
-        </w:rPr>
-      </w:pPr>
       <w:r>
         <w:t>F</w:t>
       </w:r>
@@ -2520,11 +2403,6 @@
       </w:r>
     </w:p>
     <w:p>
-      <w:pPr>
-        <w:rPr>
-          <w:rFonts w:hint="eastAsia"/>
-        </w:rPr>
-      </w:pPr>
       <w:r>
         <w:rPr>
           <w:rFonts w:hint="eastAsia"/>
@@ -2532,7 +2410,7 @@
         </w:rPr>
         <w:lastRenderedPageBreak/>
         <w:drawing>
-          <wp:inline distT="0" distB="0" distL="0" distR="0" wp14:anchorId="16939EB2" wp14:editId="7FBD9B47">
+          <wp:inline distT="0" distB="0" distL="0" distR="0" wp14:anchorId="16939EB2" wp14:editId="15897D3B">
             <wp:extent cx="2867714" cy="3876675"/>
             <wp:effectExtent l="0" t="0" r="8890" b="0"/>
             <wp:docPr id="2043257711" name="図 4"/>
@@ -2547,7 +2425,7 @@
                     <pic:cNvPicPr/>
                   </pic:nvPicPr>
                   <pic:blipFill>
-                    <a:blip r:embed="rId10" cstate="print">
+                    <a:blip r:embed="rId11" cstate="print">
                       <a:extLst>
                         <a:ext uri="{28A0092B-C50C-407E-A947-70E740481C1C}">
                           <a14:useLocalDpi xmlns:a14="http://schemas.microsoft.com/office/drawing/2010/main" val="0"/>
@@ -2575,11 +2453,6 @@
       </w:r>
     </w:p>
     <w:p>
-      <w:pPr>
-        <w:rPr>
-          <w:rFonts w:hint="eastAsia"/>
-        </w:rPr>
-      </w:pPr>
       <w:r>
         <w:rPr>
           <w:rFonts w:hint="eastAsia"/>
@@ -2587,13 +2460,7 @@
         <w:t>Figure: window for welcome building</w:t>
       </w:r>
     </w:p>
-    <w:p>
-      <w:pPr>
-        <w:rPr>
-          <w:rFonts w:hint="eastAsia"/>
-        </w:rPr>
-      </w:pPr>
-    </w:p>
+    <w:p/>
     <w:p>
       <w:pPr>
         <w:pStyle w:val="2"/>
@@ -2639,13 +2506,7 @@
         <w:rPr>
           <w:rFonts w:hint="eastAsia"/>
         </w:rPr>
-        <w:t xml:space="preserve"> </w:t>
-      </w:r>
-      <w:r>
-        <w:rPr>
-          <w:rFonts w:hint="eastAsia"/>
-        </w:rPr>
-        <w:t xml:space="preserve">For coding part, we use functions in </w:t>
+        <w:t xml:space="preserve"> For coding part, we use functions in </w:t>
       </w:r>
       <w:proofErr w:type="spellStart"/>
       <w:r>
@@ -2663,11 +2524,6 @@
       </w:r>
     </w:p>
     <w:p>
-      <w:pPr>
-        <w:rPr>
-          <w:rFonts w:hint="eastAsia"/>
-        </w:rPr>
-      </w:pPr>
       <w:r>
         <w:rPr>
           <w:rFonts w:hint="eastAsia"/>
@@ -2709,9 +2565,6 @@
       <w:pPr>
         <w:pStyle w:val="a3"/>
         <w:ind w:leftChars="0" w:left="1280"/>
-        <w:rPr>
-          <w:rFonts w:hint="eastAsia"/>
-        </w:rPr>
       </w:pPr>
     </w:p>
     <w:p>
@@ -2724,7 +2577,6 @@
         <w:ind w:leftChars="0"/>
       </w:pPr>
       <w:proofErr w:type="spellStart"/>
-      <w:proofErr w:type="gramStart"/>
       <w:r>
         <w:t>displayCourseUI</w:t>
       </w:r>
@@ -2733,7 +2585,6 @@
         <w:t>(</w:t>
       </w:r>
       <w:proofErr w:type="spellStart"/>
-      <w:proofErr w:type="gramEnd"/>
       <w:r>
         <w:t>evt</w:t>
       </w:r>
@@ -2831,9 +2682,6 @@
       <w:pPr>
         <w:pStyle w:val="a3"/>
         <w:ind w:leftChars="0" w:left="1280" w:firstLine="400"/>
-        <w:rPr>
-          <w:rFonts w:hint="eastAsia"/>
-        </w:rPr>
       </w:pPr>
       <w:r>
         <w:rPr>
@@ -2841,6 +2689,12 @@
         </w:rPr>
         <w:t>id: Building id on the roadmap</w:t>
       </w:r>
+    </w:p>
+    <w:p>
+      <w:pPr>
+        <w:pStyle w:val="a3"/>
+        <w:ind w:leftChars="0" w:left="1280" w:firstLine="400"/>
+      </w:pPr>
     </w:p>
     <w:p>
       <w:pPr>
@@ -2935,15 +2789,7 @@
         <w:t xml:space="preserve">: </w:t>
       </w:r>
       <w:r>
-        <w:t>course ID as string (</w:t>
-      </w:r>
-      <w:proofErr w:type="gramStart"/>
-      <w:r>
-        <w:t>ex:GEOE</w:t>
-      </w:r>
-      <w:proofErr w:type="gramEnd"/>
-      <w:r>
-        <w:t>2026)</w:t>
+        <w:t>course ID as string (ex:GEOE2026)</w:t>
       </w:r>
     </w:p>
     <w:p>
@@ -2962,9 +2808,6 @@
       <w:pPr>
         <w:pStyle w:val="a3"/>
         <w:ind w:leftChars="0" w:left="1280"/>
-        <w:rPr>
-          <w:rFonts w:hint="eastAsia"/>
-        </w:rPr>
       </w:pPr>
       <w:r>
         <w:tab/>
@@ -2984,6 +2827,12 @@
         </w:rPr>
         <w:t xml:space="preserve"> as Object.</w:t>
       </w:r>
+    </w:p>
+    <w:p>
+      <w:pPr>
+        <w:pStyle w:val="a3"/>
+        <w:ind w:leftChars="0" w:left="1280"/>
+      </w:pPr>
     </w:p>
     <w:p>
       <w:pPr>
@@ -2995,7 +2844,6 @@
         <w:ind w:leftChars="0"/>
       </w:pPr>
       <w:proofErr w:type="spellStart"/>
-      <w:proofErr w:type="gramStart"/>
       <w:r>
         <w:t>findFuturePrerequisite</w:t>
       </w:r>
@@ -3004,7 +2852,6 @@
         <w:t>(</w:t>
       </w:r>
       <w:proofErr w:type="spellStart"/>
-      <w:proofErr w:type="gramEnd"/>
       <w:r>
         <w:t>courseId</w:t>
       </w:r>
@@ -3060,15 +2907,7 @@
         <w:t xml:space="preserve">: </w:t>
       </w:r>
       <w:r>
-        <w:t>course ID as string (</w:t>
-      </w:r>
-      <w:proofErr w:type="gramStart"/>
-      <w:r>
-        <w:t>ex:GEOE</w:t>
-      </w:r>
-      <w:proofErr w:type="gramEnd"/>
-      <w:r>
-        <w:t>2026)</w:t>
+        <w:t>course ID as string (ex:GEOE2026)</w:t>
       </w:r>
     </w:p>
     <w:p>
@@ -3108,9 +2947,6 @@
       <w:pPr>
         <w:pStyle w:val="a3"/>
         <w:ind w:leftChars="0" w:left="1280"/>
-        <w:rPr>
-          <w:rFonts w:hint="eastAsia"/>
-        </w:rPr>
       </w:pPr>
       <w:r>
         <w:tab/>
@@ -3132,11 +2968,6 @@
       </w:r>
     </w:p>
     <w:p>
-      <w:pPr>
-        <w:rPr>
-          <w:rFonts w:hint="eastAsia"/>
-        </w:rPr>
-      </w:pPr>
       <w:r>
         <w:tab/>
       </w:r>
@@ -3151,7 +2982,6 @@
         <w:ind w:leftChars="0"/>
       </w:pPr>
       <w:proofErr w:type="spellStart"/>
-      <w:proofErr w:type="gramStart"/>
       <w:r>
         <w:t>findConnection</w:t>
       </w:r>
@@ -3160,7 +2990,6 @@
         <w:t>(</w:t>
       </w:r>
       <w:proofErr w:type="spellStart"/>
-      <w:proofErr w:type="gramEnd"/>
       <w:r>
         <w:t>courseId</w:t>
       </w:r>
@@ -3216,15 +3045,7 @@
         <w:t xml:space="preserve">: </w:t>
       </w:r>
       <w:r>
-        <w:t>course ID as string (</w:t>
-      </w:r>
-      <w:proofErr w:type="gramStart"/>
-      <w:r>
-        <w:t>ex:GEOE</w:t>
-      </w:r>
-      <w:proofErr w:type="gramEnd"/>
-      <w:r>
-        <w:t>2026)</w:t>
+        <w:t>course ID as string (ex:GEOE2026)</w:t>
       </w:r>
     </w:p>
     <w:p>
@@ -3264,9 +3085,6 @@
       <w:pPr>
         <w:pStyle w:val="a3"/>
         <w:ind w:leftChars="0" w:left="1280"/>
-        <w:rPr>
-          <w:rFonts w:hint="eastAsia"/>
-        </w:rPr>
       </w:pPr>
       <w:r>
         <w:tab/>
@@ -3291,18 +3109,12 @@
       <w:pPr>
         <w:pStyle w:val="a3"/>
         <w:ind w:leftChars="0" w:left="1280"/>
-        <w:rPr>
-          <w:rFonts w:hint="eastAsia"/>
-        </w:rPr>
       </w:pPr>
     </w:p>
     <w:p>
       <w:pPr>
         <w:pStyle w:val="a3"/>
         <w:ind w:leftChars="0" w:left="1280"/>
-        <w:rPr>
-          <w:rFonts w:hint="eastAsia"/>
-        </w:rPr>
       </w:pPr>
     </w:p>
     <w:p>
@@ -3315,7 +3127,6 @@
         <w:ind w:leftChars="0"/>
       </w:pPr>
       <w:proofErr w:type="spellStart"/>
-      <w:proofErr w:type="gramStart"/>
       <w:r>
         <w:t>updateLine</w:t>
       </w:r>
@@ -3324,7 +3135,6 @@
         <w:t>(</w:t>
       </w:r>
       <w:proofErr w:type="spellStart"/>
-      <w:proofErr w:type="gramEnd"/>
       <w:r>
         <w:t>buildingObject</w:t>
       </w:r>
@@ -3345,9 +3155,6 @@
       <w:pPr>
         <w:pStyle w:val="a3"/>
         <w:ind w:leftChars="0" w:left="1280"/>
-        <w:rPr>
-          <w:rFonts w:hint="eastAsia"/>
-        </w:rPr>
       </w:pPr>
       <w:r>
         <w:rPr>
@@ -3358,17 +3165,12 @@
     </w:p>
     <w:p>
       <w:pPr>
-        <w:rPr>
-          <w:rFonts w:hint="eastAsia"/>
-        </w:rPr>
-      </w:pPr>
-    </w:p>
-    <w:p>
-      <w:pPr>
-        <w:rPr>
-          <w:rFonts w:hint="eastAsia"/>
-        </w:rPr>
-      </w:pPr>
+        <w:pStyle w:val="a3"/>
+        <w:ind w:leftChars="0" w:left="1280"/>
+      </w:pPr>
+    </w:p>
+    <w:p/>
+    <w:p>
       <w:r>
         <w:rPr>
           <w:rFonts w:hint="eastAsia"/>
@@ -3391,7 +3193,7 @@
                     <pic:cNvPicPr/>
                   </pic:nvPicPr>
                   <pic:blipFill>
-                    <a:blip r:embed="rId11">
+                    <a:blip r:embed="rId12">
                       <a:extLst>
                         <a:ext uri="{28A0092B-C50C-407E-A947-70E740481C1C}">
                           <a14:useLocalDpi xmlns:a14="http://schemas.microsoft.com/office/drawing/2010/main" val="0"/>
@@ -3426,13 +3228,7 @@
         <w:t>Figure: course buildings with highlighted</w:t>
       </w:r>
     </w:p>
-    <w:p>
-      <w:pPr>
-        <w:rPr>
-          <w:rFonts w:hint="eastAsia"/>
-        </w:rPr>
-      </w:pPr>
-    </w:p>
+    <w:p/>
     <w:p>
       <w:r>
         <w:rPr>
@@ -3455,7 +3251,7 @@
                     <pic:cNvPicPr/>
                   </pic:nvPicPr>
                   <pic:blipFill>
-                    <a:blip r:embed="rId12">
+                    <a:blip r:embed="rId13">
                       <a:extLst>
                         <a:ext uri="{28A0092B-C50C-407E-A947-70E740481C1C}">
                           <a14:useLocalDpi xmlns:a14="http://schemas.microsoft.com/office/drawing/2010/main" val="0"/>
@@ -3491,13 +3287,7 @@
       </w:r>
     </w:p>
     <w:p/>
-    <w:p>
-      <w:pPr>
-        <w:rPr>
-          <w:rFonts w:hint="eastAsia"/>
-        </w:rPr>
-      </w:pPr>
-    </w:p>
+    <w:p/>
     <w:p>
       <w:pPr>
         <w:pStyle w:val="2"/>
@@ -3568,6 +3358,37 @@
         <w:t>Functions:</w:t>
       </w:r>
     </w:p>
+    <w:p>
+      <w:pPr>
+        <w:pStyle w:val="a3"/>
+        <w:numPr>
+          <w:ilvl w:val="0"/>
+          <w:numId w:val="9"/>
+        </w:numPr>
+        <w:ind w:leftChars="0"/>
+      </w:pPr>
+      <w:proofErr w:type="spellStart"/>
+      <w:r>
+        <w:t>onMouseClick</w:t>
+      </w:r>
+      <w:proofErr w:type="spellEnd"/>
+      <w:r>
+        <w:t>(event)</w:t>
+      </w:r>
+    </w:p>
+    <w:p>
+      <w:pPr>
+        <w:pStyle w:val="a3"/>
+        <w:ind w:leftChars="0" w:left="1280"/>
+      </w:pPr>
+      <w:r>
+        <w:rPr>
+          <w:rFonts w:hint="eastAsia"/>
+        </w:rPr>
+        <w:t>Detect the building which has clicked.</w:t>
+      </w:r>
+    </w:p>
+    <w:p/>
     <w:p>
       <w:pPr>
         <w:pStyle w:val="a3"/>
@@ -3578,17 +3399,12 @@
         <w:ind w:leftChars="0"/>
       </w:pPr>
       <w:proofErr w:type="spellStart"/>
-      <w:proofErr w:type="gramStart"/>
       <w:r>
         <w:t>displayElectiveUI</w:t>
       </w:r>
       <w:proofErr w:type="spellEnd"/>
       <w:r>
-        <w:t>(</w:t>
-      </w:r>
-      <w:proofErr w:type="gramEnd"/>
-      <w:r>
-        <w:t>)</w:t>
+        <w:t>()</w:t>
       </w:r>
     </w:p>
     <w:p>
@@ -3609,7 +3425,6 @@
         <w:ind w:leftChars="0" w:left="1280"/>
       </w:pPr>
       <w:proofErr w:type="spellStart"/>
-      <w:proofErr w:type="gramStart"/>
       <w:r>
         <w:rPr>
           <w:rFonts w:hint="eastAsia"/>
@@ -3617,7 +3432,6 @@
         <w:t>Parameter:N</w:t>
       </w:r>
       <w:proofErr w:type="spellEnd"/>
-      <w:proofErr w:type="gramEnd"/>
       <w:r>
         <w:rPr>
           <w:rFonts w:hint="eastAsia"/>
@@ -3629,9 +3443,6 @@
       <w:pPr>
         <w:pStyle w:val="a3"/>
         <w:ind w:leftChars="0" w:left="1280"/>
-        <w:rPr>
-          <w:rFonts w:hint="eastAsia"/>
-        </w:rPr>
       </w:pPr>
       <w:r>
         <w:rPr>
@@ -3650,7 +3461,6 @@
         <w:ind w:leftChars="0"/>
       </w:pPr>
       <w:proofErr w:type="spellStart"/>
-      <w:proofErr w:type="gramStart"/>
       <w:r>
         <w:t>addElectiveUI</w:t>
       </w:r>
@@ -3659,7 +3469,6 @@
         <w:t>(</w:t>
       </w:r>
       <w:proofErr w:type="spellStart"/>
-      <w:proofErr w:type="gramEnd"/>
       <w:r>
         <w:t>courseUI</w:t>
       </w:r>
@@ -3688,7 +3497,6 @@
         <w:t xml:space="preserve">Add each elective course information to </w:t>
       </w:r>
       <w:proofErr w:type="spellStart"/>
-      <w:proofErr w:type="gramStart"/>
       <w:r>
         <w:rPr>
           <w:rFonts w:hint="eastAsia"/>
@@ -3696,7 +3504,6 @@
         <w:t>window.open</w:t>
       </w:r>
       <w:proofErr w:type="spellEnd"/>
-      <w:proofErr w:type="gramEnd"/>
       <w:r>
         <w:rPr>
           <w:rFonts w:hint="eastAsia"/>
@@ -3734,9 +3541,6 @@
       <w:pPr>
         <w:pStyle w:val="a3"/>
         <w:ind w:leftChars="0" w:left="1280"/>
-        <w:rPr>
-          <w:rFonts w:hint="eastAsia"/>
-        </w:rPr>
       </w:pPr>
       <w:r>
         <w:tab/>
@@ -3756,7 +3560,6 @@
         <w:t xml:space="preserve">: Variable which store </w:t>
       </w:r>
       <w:proofErr w:type="spellStart"/>
-      <w:proofErr w:type="gramStart"/>
       <w:r>
         <w:rPr>
           <w:rFonts w:hint="eastAsia"/>
@@ -3764,7 +3567,6 @@
         <w:t>window.open</w:t>
       </w:r>
       <w:proofErr w:type="spellEnd"/>
-      <w:proofErr w:type="gramEnd"/>
       <w:r>
         <w:rPr>
           <w:rFonts w:hint="eastAsia"/>
@@ -3787,9 +3589,6 @@
       <w:pPr>
         <w:pStyle w:val="a3"/>
         <w:ind w:leftChars="0" w:left="1280"/>
-        <w:rPr>
-          <w:rFonts w:hint="eastAsia"/>
-        </w:rPr>
       </w:pPr>
       <w:r>
         <w:tab/>
@@ -3813,9 +3612,6 @@
       <w:pPr>
         <w:pStyle w:val="a3"/>
         <w:ind w:leftChars="0" w:left="1280"/>
-        <w:rPr>
-          <w:rFonts w:hint="eastAsia"/>
-        </w:rPr>
       </w:pPr>
       <w:r>
         <w:rPr>
@@ -3903,15 +3699,7 @@
         <w:t xml:space="preserve">: </w:t>
       </w:r>
       <w:r>
-        <w:t>course ID as string (</w:t>
-      </w:r>
-      <w:proofErr w:type="gramStart"/>
-      <w:r>
-        <w:t>ex:GEOE</w:t>
-      </w:r>
-      <w:proofErr w:type="gramEnd"/>
-      <w:r>
-        <w:t>2026)</w:t>
+        <w:t>course ID as string (ex:GEOE2026)</w:t>
       </w:r>
     </w:p>
     <w:p>
@@ -3930,9 +3718,6 @@
       <w:pPr>
         <w:pStyle w:val="a3"/>
         <w:ind w:leftChars="0" w:left="1280"/>
-        <w:rPr>
-          <w:rFonts w:hint="eastAsia"/>
-        </w:rPr>
       </w:pPr>
       <w:r>
         <w:tab/>
@@ -3961,6 +3746,7 @@
           <w:rFonts w:hint="eastAsia"/>
           <w:noProof/>
         </w:rPr>
+        <w:lastRenderedPageBreak/>
         <w:drawing>
           <wp:inline distT="0" distB="0" distL="0" distR="0" wp14:anchorId="117F79D4" wp14:editId="36CF91EF">
             <wp:extent cx="4401164" cy="3010320"/>
@@ -3977,7 +3763,7 @@
                     <pic:cNvPicPr/>
                   </pic:nvPicPr>
                   <pic:blipFill>
-                    <a:blip r:embed="rId13">
+                    <a:blip r:embed="rId14">
                       <a:extLst>
                         <a:ext uri="{28A0092B-C50C-407E-A947-70E740481C1C}">
                           <a14:useLocalDpi xmlns:a14="http://schemas.microsoft.com/office/drawing/2010/main" val="0"/>
@@ -4005,25 +3791,20 @@
       </w:r>
     </w:p>
     <w:p>
-      <w:pPr>
-        <w:rPr>
-          <w:rFonts w:hint="eastAsia"/>
-        </w:rPr>
-      </w:pPr>
-      <w:r>
-        <w:rPr>
-          <w:rFonts w:hint="eastAsia"/>
+      <w:r>
+        <w:rPr>
+          <w:rFonts w:hint="eastAsia"/>
+        </w:rPr>
+        <w:t>Figure: elective building on the roadmap</w:t>
+      </w:r>
+    </w:p>
+    <w:p>
+      <w:r>
+        <w:rPr>
+          <w:rFonts w:hint="eastAsia"/>
+          <w:noProof/>
         </w:rPr>
         <w:lastRenderedPageBreak/>
-        <w:t>Figure: elective building on the roadmap</w:t>
-      </w:r>
-    </w:p>
-    <w:p>
-      <w:r>
-        <w:rPr>
-          <w:rFonts w:hint="eastAsia"/>
-          <w:noProof/>
-        </w:rPr>
         <w:drawing>
           <wp:inline distT="0" distB="0" distL="0" distR="0" wp14:anchorId="60F4F538" wp14:editId="76E31088">
             <wp:extent cx="4126339" cy="5562600"/>
@@ -4040,7 +3821,7 @@
                     <pic:cNvPicPr/>
                   </pic:nvPicPr>
                   <pic:blipFill>
-                    <a:blip r:embed="rId14">
+                    <a:blip r:embed="rId15">
                       <a:extLst>
                         <a:ext uri="{28A0092B-C50C-407E-A947-70E740481C1C}">
                           <a14:useLocalDpi xmlns:a14="http://schemas.microsoft.com/office/drawing/2010/main" val="0"/>
@@ -4077,13 +3858,7 @@
     </w:p>
     <w:p/>
     <w:p/>
-    <w:p>
-      <w:pPr>
-        <w:rPr>
-          <w:rFonts w:hint="eastAsia"/>
-        </w:rPr>
-      </w:pPr>
-    </w:p>
+    <w:p/>
     <w:p>
       <w:pPr>
         <w:pStyle w:val="2"/>
@@ -4134,36 +3909,72 @@
     </w:p>
     <w:p/>
     <w:p>
+      <w:pPr>
+        <w:rPr>
+          <w:rFonts w:hint="eastAsia"/>
+        </w:rPr>
+      </w:pPr>
+      <w:r>
+        <w:rPr>
+          <w:rFonts w:hint="eastAsia"/>
+        </w:rPr>
+        <w:t xml:space="preserve">For coding, we use functions in </w:t>
+      </w:r>
+      <w:proofErr w:type="spellStart"/>
+      <w:r>
+        <w:rPr>
+          <w:rFonts w:hint="eastAsia"/>
+        </w:rPr>
+        <w:t>Home.jsx</w:t>
+      </w:r>
+      <w:proofErr w:type="spellEnd"/>
+      <w:r>
+        <w:rPr>
+          <w:rFonts w:hint="eastAsia"/>
+        </w:rPr>
+        <w:t>.</w:t>
+      </w:r>
+    </w:p>
+    <w:p>
       <w:r>
         <w:rPr>
           <w:rFonts w:hint="eastAsia"/>
         </w:rPr>
         <w:lastRenderedPageBreak/>
-        <w:t xml:space="preserve">For coding, we use functions in </w:t>
-      </w:r>
+        <w:t>Functions:</w:t>
+      </w:r>
+    </w:p>
+    <w:p>
+      <w:pPr>
+        <w:pStyle w:val="a3"/>
+        <w:numPr>
+          <w:ilvl w:val="0"/>
+          <w:numId w:val="9"/>
+        </w:numPr>
+        <w:ind w:leftChars="0"/>
+      </w:pPr>
       <w:proofErr w:type="spellStart"/>
       <w:r>
-        <w:rPr>
-          <w:rFonts w:hint="eastAsia"/>
-        </w:rPr>
-        <w:t>Home.jsx</w:t>
+        <w:t>onMouseClick</w:t>
       </w:r>
       <w:proofErr w:type="spellEnd"/>
       <w:r>
-        <w:rPr>
-          <w:rFonts w:hint="eastAsia"/>
-        </w:rPr>
-        <w:t>.</w:t>
-      </w:r>
-    </w:p>
-    <w:p>
-      <w:r>
-        <w:rPr>
-          <w:rFonts w:hint="eastAsia"/>
-        </w:rPr>
-        <w:t>Functions:</w:t>
-      </w:r>
-    </w:p>
+        <w:t>(event)</w:t>
+      </w:r>
+    </w:p>
+    <w:p>
+      <w:pPr>
+        <w:pStyle w:val="a3"/>
+        <w:ind w:leftChars="0" w:left="1280"/>
+      </w:pPr>
+      <w:r>
+        <w:rPr>
+          <w:rFonts w:hint="eastAsia"/>
+        </w:rPr>
+        <w:t>Detect the building which has clicked.</w:t>
+      </w:r>
+    </w:p>
+    <w:p/>
     <w:p>
       <w:pPr>
         <w:pStyle w:val="a3"/>
@@ -4174,17 +3985,12 @@
         <w:ind w:leftChars="0"/>
       </w:pPr>
       <w:proofErr w:type="spellStart"/>
-      <w:proofErr w:type="gramStart"/>
       <w:r>
         <w:t>displayIndustryUI</w:t>
       </w:r>
       <w:proofErr w:type="spellEnd"/>
       <w:r>
-        <w:t>(</w:t>
-      </w:r>
-      <w:proofErr w:type="gramEnd"/>
-      <w:r>
-        <w:t>)</w:t>
+        <w:t>()</w:t>
       </w:r>
     </w:p>
     <w:p>
@@ -4215,9 +4021,6 @@
       <w:pPr>
         <w:pStyle w:val="a3"/>
         <w:ind w:leftChars="0" w:left="1280"/>
-        <w:rPr>
-          <w:rFonts w:hint="eastAsia"/>
-        </w:rPr>
       </w:pPr>
       <w:r>
         <w:rPr>
@@ -4226,13 +4029,7 @@
         <w:t>Return: N/A</w:t>
       </w:r>
     </w:p>
-    <w:p>
-      <w:pPr>
-        <w:rPr>
-          <w:rFonts w:hint="eastAsia"/>
-        </w:rPr>
-      </w:pPr>
-    </w:p>
+    <w:p/>
     <w:p>
       <w:r>
         <w:rPr>
@@ -4254,7 +4051,7 @@
                     <pic:cNvPicPr/>
                   </pic:nvPicPr>
                   <pic:blipFill>
-                    <a:blip r:embed="rId15">
+                    <a:blip r:embed="rId16">
                       <a:extLst>
                         <a:ext uri="{28A0092B-C50C-407E-A947-70E740481C1C}">
                           <a14:useLocalDpi xmlns:a14="http://schemas.microsoft.com/office/drawing/2010/main" val="0"/>
@@ -4282,11 +4079,6 @@
       </w:r>
     </w:p>
     <w:p>
-      <w:pPr>
-        <w:rPr>
-          <w:rFonts w:hint="eastAsia"/>
-        </w:rPr>
-      </w:pPr>
       <w:r>
         <w:rPr>
           <w:rFonts w:hint="eastAsia"/>
@@ -4317,7 +4109,7 @@
                     <pic:cNvPicPr/>
                   </pic:nvPicPr>
                   <pic:blipFill>
-                    <a:blip r:embed="rId16">
+                    <a:blip r:embed="rId17">
                       <a:extLst>
                         <a:ext uri="{28A0092B-C50C-407E-A947-70E740481C1C}">
                           <a14:useLocalDpi xmlns:a14="http://schemas.microsoft.com/office/drawing/2010/main" val="0"/>
@@ -4355,13 +4147,7 @@
         <w:t>Figure: industry page for LBVT program</w:t>
       </w:r>
     </w:p>
-    <w:p>
-      <w:pPr>
-        <w:rPr>
-          <w:rFonts w:hint="eastAsia"/>
-        </w:rPr>
-      </w:pPr>
-    </w:p>
+    <w:p/>
     <w:p>
       <w:pPr>
         <w:pStyle w:val="2"/>
@@ -4423,6 +4209,37 @@
         <w:t>Functions:</w:t>
       </w:r>
     </w:p>
+    <w:p>
+      <w:pPr>
+        <w:pStyle w:val="a3"/>
+        <w:numPr>
+          <w:ilvl w:val="0"/>
+          <w:numId w:val="9"/>
+        </w:numPr>
+        <w:ind w:leftChars="0"/>
+      </w:pPr>
+      <w:proofErr w:type="spellStart"/>
+      <w:r>
+        <w:t>onMouseClick</w:t>
+      </w:r>
+      <w:proofErr w:type="spellEnd"/>
+      <w:r>
+        <w:t>(event)</w:t>
+      </w:r>
+    </w:p>
+    <w:p>
+      <w:pPr>
+        <w:pStyle w:val="a3"/>
+        <w:ind w:leftChars="0" w:left="1280"/>
+      </w:pPr>
+      <w:r>
+        <w:rPr>
+          <w:rFonts w:hint="eastAsia"/>
+        </w:rPr>
+        <w:t>Detect the building which has clicked.</w:t>
+      </w:r>
+    </w:p>
+    <w:p/>
     <w:p>
       <w:pPr>
         <w:pStyle w:val="a3"/>
@@ -4433,17 +4250,12 @@
         <w:ind w:leftChars="0"/>
       </w:pPr>
       <w:proofErr w:type="spellStart"/>
-      <w:proofErr w:type="gramStart"/>
       <w:r>
         <w:t>displayAlumniUI</w:t>
       </w:r>
       <w:proofErr w:type="spellEnd"/>
       <w:r>
-        <w:t>(</w:t>
-      </w:r>
-      <w:proofErr w:type="gramEnd"/>
-      <w:r>
-        <w:t>)</w:t>
+        <w:t>()</w:t>
       </w:r>
     </w:p>
     <w:p>
@@ -4464,13 +4276,7 @@
         <w:rPr>
           <w:rFonts w:hint="eastAsia"/>
         </w:rPr>
-        <w:t>s information</w:t>
-      </w:r>
-      <w:r>
-        <w:rPr>
-          <w:rFonts w:hint="eastAsia"/>
-        </w:rPr>
-        <w:t>.</w:t>
+        <w:t>s information.</w:t>
       </w:r>
     </w:p>
     <w:p>
@@ -4482,7 +4288,6 @@
         <w:rPr>
           <w:rFonts w:hint="eastAsia"/>
         </w:rPr>
-        <w:lastRenderedPageBreak/>
         <w:t>Parameter: N/A</w:t>
       </w:r>
     </w:p>
@@ -4490,9 +4295,6 @@
       <w:pPr>
         <w:pStyle w:val="a3"/>
         <w:ind w:leftChars="0" w:left="1280"/>
-        <w:rPr>
-          <w:rFonts w:hint="eastAsia"/>
-        </w:rPr>
       </w:pPr>
       <w:r>
         <w:rPr>
@@ -4501,13 +4303,7 @@
         <w:t>Return: N/A</w:t>
       </w:r>
     </w:p>
-    <w:p>
-      <w:pPr>
-        <w:rPr>
-          <w:rFonts w:hint="eastAsia"/>
-        </w:rPr>
-      </w:pPr>
-    </w:p>
+    <w:p/>
     <w:p>
       <w:r>
         <w:rPr>
@@ -4529,7 +4325,7 @@
                     <pic:cNvPicPr/>
                   </pic:nvPicPr>
                   <pic:blipFill>
-                    <a:blip r:embed="rId17">
+                    <a:blip r:embed="rId18">
                       <a:extLst>
                         <a:ext uri="{28A0092B-C50C-407E-A947-70E740481C1C}">
                           <a14:useLocalDpi xmlns:a14="http://schemas.microsoft.com/office/drawing/2010/main" val="0"/>
@@ -4586,7 +4382,7 @@
                     <pic:cNvPicPr/>
                   </pic:nvPicPr>
                   <pic:blipFill>
-                    <a:blip r:embed="rId18">
+                    <a:blip r:embed="rId19">
                       <a:extLst>
                         <a:ext uri="{28A0092B-C50C-407E-A947-70E740481C1C}">
                           <a14:useLocalDpi xmlns:a14="http://schemas.microsoft.com/office/drawing/2010/main" val="0"/>
@@ -4631,6 +4427,7 @@
         <w:rPr>
           <w:rFonts w:hint="eastAsia"/>
         </w:rPr>
+        <w:lastRenderedPageBreak/>
         <w:t>Camera</w:t>
       </w:r>
       <w:bookmarkEnd w:id="8"/>
@@ -4689,15 +4486,11 @@
       <w:pPr>
         <w:pStyle w:val="a3"/>
         <w:ind w:leftChars="0" w:left="1280"/>
-        <w:rPr>
-          <w:rFonts w:hint="eastAsia"/>
-        </w:rPr>
-      </w:pPr>
-      <w:r>
-        <w:rPr>
-          <w:rFonts w:hint="eastAsia"/>
-        </w:rPr>
-        <w:lastRenderedPageBreak/>
+      </w:pPr>
+      <w:r>
+        <w:rPr>
+          <w:rFonts w:hint="eastAsia"/>
+        </w:rPr>
         <w:t>Move the camera</w:t>
       </w:r>
       <w:r>
@@ -4723,22 +4516,19 @@
         <w:rPr>
           <w:rFonts w:hint="eastAsia"/>
         </w:rPr>
-        <w:t>Rotate buttons on the top rows:</w:t>
+        <w:t>Rotate button on the right bottom of the corner:</w:t>
       </w:r>
     </w:p>
     <w:p>
       <w:pPr>
         <w:pStyle w:val="a3"/>
         <w:ind w:leftChars="0" w:left="1280"/>
-        <w:rPr>
-          <w:rFonts w:hint="eastAsia"/>
-        </w:rPr>
-      </w:pPr>
-      <w:r>
-        <w:rPr>
-          <w:rFonts w:hint="eastAsia"/>
-        </w:rPr>
-        <w:t>Change the camera</w:t>
+      </w:pPr>
+      <w:r>
+        <w:rPr>
+          <w:rFonts w:hint="eastAsia"/>
+        </w:rPr>
+        <w:t>Reset the camera</w:t>
       </w:r>
       <w:r>
         <w:t>’</w:t>
@@ -4747,53 +4537,11 @@
         <w:rPr>
           <w:rFonts w:hint="eastAsia"/>
         </w:rPr>
-        <w:t>s direction 90 degree.</w:t>
-      </w:r>
-    </w:p>
-    <w:p>
-      <w:pPr>
-        <w:pStyle w:val="a3"/>
-        <w:numPr>
-          <w:ilvl w:val="0"/>
-          <w:numId w:val="7"/>
-        </w:numPr>
-        <w:ind w:leftChars="0"/>
-      </w:pPr>
-      <w:r>
-        <w:rPr>
-          <w:rFonts w:hint="eastAsia"/>
-        </w:rPr>
-        <w:t>Rotate button on the right bottom of the corner:</w:t>
-      </w:r>
-    </w:p>
-    <w:p>
-      <w:pPr>
-        <w:pStyle w:val="a3"/>
-        <w:ind w:leftChars="0" w:left="1280"/>
-      </w:pPr>
-      <w:r>
-        <w:rPr>
-          <w:rFonts w:hint="eastAsia"/>
-        </w:rPr>
-        <w:t>Reset the camera</w:t>
-      </w:r>
-      <w:r>
-        <w:t>’</w:t>
-      </w:r>
-      <w:r>
-        <w:rPr>
-          <w:rFonts w:hint="eastAsia"/>
-        </w:rPr>
         <w:t>s position to initial place.</w:t>
       </w:r>
     </w:p>
     <w:p/>
     <w:p>
-      <w:pPr>
-        <w:rPr>
-          <w:rFonts w:hint="eastAsia"/>
-        </w:rPr>
-      </w:pPr>
       <w:r>
         <w:rPr>
           <w:rFonts w:hint="eastAsia"/>
@@ -4843,24 +4591,17 @@
         <w:t xml:space="preserve"> are handling the camera.</w:t>
       </w:r>
     </w:p>
-    <w:p>
-      <w:pPr>
-        <w:rPr>
-          <w:rFonts w:hint="eastAsia"/>
-        </w:rPr>
-      </w:pPr>
-    </w:p>
-    <w:p>
-      <w:r>
-        <w:rPr>
-          <w:rFonts w:hint="eastAsia"/>
+    <w:p/>
+    <w:p>
+      <w:r>
+        <w:rPr>
           <w:noProof/>
         </w:rPr>
         <w:drawing>
-          <wp:inline distT="0" distB="0" distL="0" distR="0" wp14:anchorId="744BFDBE" wp14:editId="418DE26C">
-            <wp:extent cx="2276475" cy="3114675"/>
+          <wp:inline distT="0" distB="0" distL="0" distR="0" wp14:anchorId="285F483E" wp14:editId="7E5BDD0B">
+            <wp:extent cx="2829320" cy="1876687"/>
             <wp:effectExtent l="0" t="0" r="9525" b="9525"/>
-            <wp:docPr id="143910063" name="図 15"/>
+            <wp:docPr id="1805081160" name="図 2"/>
             <wp:cNvGraphicFramePr>
               <a:graphicFrameLocks xmlns:a="http://schemas.openxmlformats.org/drawingml/2006/main" noChangeAspect="1"/>
             </wp:cNvGraphicFramePr>
@@ -4868,11 +4609,11 @@
               <a:graphicData uri="http://schemas.openxmlformats.org/drawingml/2006/picture">
                 <pic:pic xmlns:pic="http://schemas.openxmlformats.org/drawingml/2006/picture">
                   <pic:nvPicPr>
-                    <pic:cNvPr id="143910063" name="図 143910063"/>
+                    <pic:cNvPr id="1805081160" name="図 1805081160"/>
                     <pic:cNvPicPr/>
                   </pic:nvPicPr>
                   <pic:blipFill>
-                    <a:blip r:embed="rId19">
+                    <a:blip r:embed="rId20">
                       <a:extLst>
                         <a:ext uri="{28A0092B-C50C-407E-A947-70E740481C1C}">
                           <a14:useLocalDpi xmlns:a14="http://schemas.microsoft.com/office/drawing/2010/main" val="0"/>
@@ -4886,7 +4627,7 @@
                   <pic:spPr>
                     <a:xfrm>
                       <a:off x="0" y="0"/>
-                      <a:ext cx="2276797" cy="3115116"/>
+                      <a:ext cx="2829320" cy="1876687"/>
                     </a:xfrm>
                     <a:prstGeom prst="rect">
                       <a:avLst/>
@@ -4971,173 +4712,157 @@
         <w:rPr>
           <w:rFonts w:hint="eastAsia"/>
         </w:rPr>
+        <w:t>src/styles/components</w:t>
+      </w:r>
+      <w:r>
+        <w:t>”</w:t>
+      </w:r>
+      <w:r>
+        <w:rPr>
+          <w:rFonts w:hint="eastAsia"/>
+        </w:rPr>
+        <w:t>. Each react component</w:t>
+      </w:r>
+      <w:r>
+        <w:rPr>
+          <w:rFonts w:hint="eastAsia"/>
+        </w:rPr>
+        <w:t xml:space="preserve"> such as </w:t>
+      </w:r>
+      <w:proofErr w:type="spellStart"/>
+      <w:r>
+        <w:rPr>
+          <w:rFonts w:hint="eastAsia"/>
+        </w:rPr>
+        <w:t>Buttons.tsx</w:t>
+      </w:r>
+      <w:proofErr w:type="spellEnd"/>
+      <w:r>
+        <w:rPr>
+          <w:rFonts w:hint="eastAsia"/>
+        </w:rPr>
+        <w:t xml:space="preserve">, </w:t>
+      </w:r>
+      <w:proofErr w:type="spellStart"/>
+      <w:r>
+        <w:rPr>
+          <w:rFonts w:hint="eastAsia"/>
+        </w:rPr>
+        <w:t>cameraSlider.jsx</w:t>
+      </w:r>
+      <w:proofErr w:type="spellEnd"/>
+      <w:r>
+        <w:rPr>
+          <w:rFonts w:hint="eastAsia"/>
+        </w:rPr>
+        <w:t xml:space="preserve">, </w:t>
+      </w:r>
+      <w:proofErr w:type="spellStart"/>
+      <w:r>
+        <w:rPr>
+          <w:rFonts w:hint="eastAsia"/>
+        </w:rPr>
+        <w:t>ControlPanel.tsx</w:t>
+      </w:r>
+      <w:proofErr w:type="spellEnd"/>
+      <w:r>
+        <w:rPr>
+          <w:rFonts w:hint="eastAsia"/>
+        </w:rPr>
+        <w:t xml:space="preserve"> has each </w:t>
+      </w:r>
+      <w:r>
+        <w:t>“</w:t>
+      </w:r>
+      <w:r>
+        <w:rPr>
+          <w:rFonts w:hint="eastAsia"/>
+        </w:rPr>
+        <w:t>.</w:t>
+      </w:r>
+      <w:proofErr w:type="spellStart"/>
+      <w:r>
+        <w:rPr>
+          <w:rFonts w:hint="eastAsia"/>
+        </w:rPr>
+        <w:t>scss</w:t>
+      </w:r>
+      <w:proofErr w:type="spellEnd"/>
+      <w:r>
+        <w:t>”</w:t>
+      </w:r>
+      <w:r>
+        <w:rPr>
+          <w:rFonts w:hint="eastAsia"/>
+        </w:rPr>
+        <w:t xml:space="preserve"> file in </w:t>
+      </w:r>
+      <w:r>
+        <w:t>“</w:t>
+      </w:r>
+      <w:r>
+        <w:rPr>
+          <w:rFonts w:hint="eastAsia"/>
+        </w:rPr>
+        <w:t>src/styles/components</w:t>
+      </w:r>
+      <w:r>
+        <w:t>”</w:t>
+      </w:r>
+      <w:r>
+        <w:rPr>
+          <w:rFonts w:hint="eastAsia"/>
+        </w:rPr>
+        <w:t xml:space="preserve"> folder and having coding for styling. To activate each .</w:t>
+      </w:r>
+      <w:proofErr w:type="spellStart"/>
+      <w:r>
+        <w:rPr>
+          <w:rFonts w:hint="eastAsia"/>
+        </w:rPr>
+        <w:t>scss</w:t>
+      </w:r>
+      <w:proofErr w:type="spellEnd"/>
+      <w:r>
+        <w:rPr>
+          <w:rFonts w:hint="eastAsia"/>
+        </w:rPr>
+        <w:t xml:space="preserve"> file, we need to write a code to activate in the _</w:t>
+      </w:r>
+      <w:proofErr w:type="spellStart"/>
+      <w:r>
+        <w:rPr>
+          <w:rFonts w:hint="eastAsia"/>
+        </w:rPr>
+        <w:t>components.scss</w:t>
+      </w:r>
+      <w:proofErr w:type="spellEnd"/>
+      <w:r>
+        <w:rPr>
+          <w:rFonts w:hint="eastAsia"/>
+        </w:rPr>
+        <w:t xml:space="preserve"> in </w:t>
+      </w:r>
+      <w:r>
+        <w:t>“</w:t>
+      </w:r>
+      <w:r>
+        <w:rPr>
+          <w:rFonts w:hint="eastAsia"/>
+        </w:rPr>
         <w:t>src/styles</w:t>
       </w:r>
       <w:r>
-        <w:rPr>
-          <w:rFonts w:hint="eastAsia"/>
-        </w:rPr>
-        <w:t>/components</w:t>
-      </w:r>
-      <w:r>
         <w:t>”</w:t>
       </w:r>
       <w:r>
         <w:rPr>
           <w:rFonts w:hint="eastAsia"/>
         </w:rPr>
-        <w:t>. Each react component</w:t>
-      </w:r>
-      <w:r>
-        <w:rPr>
-          <w:rFonts w:hint="eastAsia"/>
-        </w:rPr>
-        <w:t xml:space="preserve"> such as </w:t>
-      </w:r>
-      <w:proofErr w:type="spellStart"/>
-      <w:r>
-        <w:rPr>
-          <w:rFonts w:hint="eastAsia"/>
-        </w:rPr>
-        <w:t>Buttons.tsx</w:t>
-      </w:r>
-      <w:proofErr w:type="spellEnd"/>
-      <w:r>
-        <w:rPr>
-          <w:rFonts w:hint="eastAsia"/>
-        </w:rPr>
-        <w:t xml:space="preserve">, </w:t>
-      </w:r>
-      <w:proofErr w:type="spellStart"/>
-      <w:r>
-        <w:rPr>
-          <w:rFonts w:hint="eastAsia"/>
-        </w:rPr>
-        <w:t>cameraSlider.jsx</w:t>
-      </w:r>
-      <w:proofErr w:type="spellEnd"/>
-      <w:r>
-        <w:rPr>
-          <w:rFonts w:hint="eastAsia"/>
-        </w:rPr>
-        <w:t xml:space="preserve">, </w:t>
-      </w:r>
-      <w:proofErr w:type="spellStart"/>
-      <w:r>
-        <w:rPr>
-          <w:rFonts w:hint="eastAsia"/>
-        </w:rPr>
-        <w:t>ControlPanel.tsx</w:t>
-      </w:r>
-      <w:proofErr w:type="spellEnd"/>
-      <w:r>
-        <w:rPr>
-          <w:rFonts w:hint="eastAsia"/>
-        </w:rPr>
-        <w:t xml:space="preserve"> has each </w:t>
-      </w:r>
-      <w:proofErr w:type="gramStart"/>
-      <w:r>
-        <w:t>“</w:t>
-      </w:r>
-      <w:r>
-        <w:rPr>
-          <w:rFonts w:hint="eastAsia"/>
-        </w:rPr>
-        <w:t>.</w:t>
-      </w:r>
-      <w:proofErr w:type="spellStart"/>
-      <w:r>
-        <w:rPr>
-          <w:rFonts w:hint="eastAsia"/>
-        </w:rPr>
-        <w:t>scss</w:t>
-      </w:r>
-      <w:proofErr w:type="spellEnd"/>
-      <w:proofErr w:type="gramEnd"/>
-      <w:r>
-        <w:t>”</w:t>
-      </w:r>
-      <w:r>
-        <w:rPr>
-          <w:rFonts w:hint="eastAsia"/>
-        </w:rPr>
-        <w:t xml:space="preserve"> file in </w:t>
-      </w:r>
-      <w:r>
-        <w:t>“</w:t>
-      </w:r>
-      <w:r>
-        <w:rPr>
-          <w:rFonts w:hint="eastAsia"/>
-        </w:rPr>
-        <w:t>src/styles/components</w:t>
-      </w:r>
-      <w:r>
-        <w:t>”</w:t>
-      </w:r>
-      <w:r>
-        <w:rPr>
-          <w:rFonts w:hint="eastAsia"/>
-        </w:rPr>
-        <w:t xml:space="preserve"> folder and having coding for styling. To activate each .</w:t>
-      </w:r>
-      <w:proofErr w:type="spellStart"/>
-      <w:r>
-        <w:rPr>
-          <w:rFonts w:hint="eastAsia"/>
-        </w:rPr>
-        <w:t>scss</w:t>
-      </w:r>
-      <w:proofErr w:type="spellEnd"/>
-      <w:r>
-        <w:rPr>
-          <w:rFonts w:hint="eastAsia"/>
-        </w:rPr>
-        <w:t xml:space="preserve"> file, we need to write a code to activate in the _</w:t>
-      </w:r>
-      <w:proofErr w:type="spellStart"/>
-      <w:proofErr w:type="gramStart"/>
-      <w:r>
-        <w:rPr>
-          <w:rFonts w:hint="eastAsia"/>
-        </w:rPr>
-        <w:t>components.scss</w:t>
-      </w:r>
-      <w:proofErr w:type="spellEnd"/>
-      <w:proofErr w:type="gramEnd"/>
-      <w:r>
-        <w:rPr>
-          <w:rFonts w:hint="eastAsia"/>
-        </w:rPr>
-        <w:t xml:space="preserve"> in </w:t>
-      </w:r>
-      <w:r>
-        <w:t>“</w:t>
-      </w:r>
-      <w:r>
-        <w:rPr>
-          <w:rFonts w:hint="eastAsia"/>
-        </w:rPr>
-        <w:t>src/styles</w:t>
-      </w:r>
-      <w:r>
-        <w:t>”</w:t>
-      </w:r>
-      <w:r>
-        <w:rPr>
-          <w:rFonts w:hint="eastAsia"/>
-        </w:rPr>
         <w:t xml:space="preserve"> folder.</w:t>
       </w:r>
     </w:p>
-    <w:p>
-      <w:pPr>
-        <w:rPr>
-          <w:rFonts w:hint="eastAsia"/>
-        </w:rPr>
-      </w:pPr>
-    </w:p>
+    <w:p/>
     <w:p>
       <w:pPr>
         <w:pStyle w:val="1"/>
@@ -5230,7 +4955,14 @@
         <w:rPr>
           <w:rFonts w:hint="eastAsia"/>
         </w:rPr>
-        <w:t>XML has every information for the program, such as program name, duration of the program, every course information</w:t>
+        <w:t xml:space="preserve">XML has every information for the program, such as program name, duration of the program, </w:t>
+      </w:r>
+      <w:r>
+        <w:rPr>
+          <w:rFonts w:hint="eastAsia"/>
+        </w:rPr>
+        <w:lastRenderedPageBreak/>
+        <w:t>every course information</w:t>
       </w:r>
       <w:r>
         <w:rPr>
@@ -5296,18 +5028,11 @@
         <w:rPr>
           <w:rFonts w:hint="eastAsia"/>
         </w:rPr>
-        <w:t>/</w:t>
-      </w:r>
-      <w:r>
-        <w:rPr>
-          <w:rFonts w:hint="eastAsia"/>
-        </w:rPr>
-        <w:t>iboe</w:t>
+        <w:t>/iboe</w:t>
       </w:r>
       <w:r>
         <w:t>.xml</w:t>
       </w:r>
-      <w:proofErr w:type="gramStart"/>
       <w:r>
         <w:t>”</w:t>
       </w:r>
@@ -5323,7 +5048,6 @@
         </w:rPr>
         <w:t>.</w:t>
       </w:r>
-      <w:proofErr w:type="gramEnd"/>
     </w:p>
     <w:p/>
     <w:p>
@@ -5332,7 +5056,7 @@
           <w:noProof/>
         </w:rPr>
         <w:drawing>
-          <wp:inline distT="0" distB="0" distL="0" distR="0" wp14:anchorId="3FBBBEE5" wp14:editId="7B9391EC">
+          <wp:inline distT="0" distB="0" distL="0" distR="0" wp14:anchorId="3FBBBEE5" wp14:editId="55400EED">
             <wp:extent cx="5400040" cy="3473450"/>
             <wp:effectExtent l="0" t="0" r="0" b="0"/>
             <wp:docPr id="1799756924" name="図 1"/>
@@ -5347,7 +5071,7 @@
                     <pic:cNvPicPr/>
                   </pic:nvPicPr>
                   <pic:blipFill>
-                    <a:blip r:embed="rId20" cstate="print">
+                    <a:blip r:embed="rId21" cstate="print">
                       <a:extLst>
                         <a:ext uri="{28A0092B-C50C-407E-A947-70E740481C1C}">
                           <a14:useLocalDpi xmlns:a14="http://schemas.microsoft.com/office/drawing/2010/main" val="0"/>
@@ -5412,7 +5136,93 @@
     </w:p>
     <w:p>
       <w:pPr>
-        <w:ind w:firstLineChars="200" w:firstLine="420"/>
+        <w:ind w:firstLineChars="100" w:firstLine="210"/>
+      </w:pPr>
+      <w:r>
+        <w:rPr>
+          <w:rFonts w:hint="eastAsia"/>
+        </w:rPr>
+        <w:t xml:space="preserve">  &lt;</w:t>
+      </w:r>
+      <w:proofErr w:type="spellStart"/>
+      <w:r>
+        <w:rPr>
+          <w:rFonts w:hint="eastAsia"/>
+        </w:rPr>
+        <w:t>yearX</w:t>
+      </w:r>
+      <w:proofErr w:type="spellEnd"/>
+      <w:r>
+        <w:rPr>
+          <w:rFonts w:hint="eastAsia"/>
+        </w:rPr>
+        <w:t xml:space="preserve">&gt;-&gt; </w:t>
+      </w:r>
+      <w:r>
+        <w:rPr>
+          <w:rFonts w:hint="eastAsia"/>
+        </w:rPr>
+        <w:t xml:space="preserve">Containing courses in </w:t>
+      </w:r>
+      <w:r>
+        <w:rPr>
+          <w:rFonts w:hint="eastAsia"/>
+        </w:rPr>
+        <w:t>year</w:t>
+      </w:r>
+      <w:r>
+        <w:rPr>
+          <w:rFonts w:hint="eastAsia"/>
+        </w:rPr>
+        <w:t xml:space="preserve"> X</w:t>
+      </w:r>
+    </w:p>
+    <w:p>
+      <w:pPr>
+        <w:ind w:firstLineChars="300" w:firstLine="630"/>
+      </w:pPr>
+      <w:r>
+        <w:rPr>
+          <w:rFonts w:hint="eastAsia"/>
+        </w:rPr>
+        <w:t>&lt;</w:t>
+      </w:r>
+      <w:proofErr w:type="spellStart"/>
+      <w:r>
+        <w:rPr>
+          <w:rFonts w:hint="eastAsia"/>
+        </w:rPr>
+        <w:t>spX</w:t>
+      </w:r>
+      <w:proofErr w:type="spellEnd"/>
+      <w:r>
+        <w:rPr>
+          <w:rFonts w:hint="eastAsia"/>
+        </w:rPr>
+        <w:t xml:space="preserve">&gt; -&gt; </w:t>
+      </w:r>
+      <w:r>
+        <w:rPr>
+          <w:rFonts w:hint="eastAsia"/>
+        </w:rPr>
+        <w:t xml:space="preserve">Containing courses in </w:t>
+      </w:r>
+      <w:r>
+        <w:rPr>
+          <w:rFonts w:hint="eastAsia"/>
+        </w:rPr>
+        <w:t xml:space="preserve">semester </w:t>
+      </w:r>
+      <w:r>
+        <w:rPr>
+          <w:rFonts w:hint="eastAsia"/>
+        </w:rPr>
+        <w:t>X</w:t>
+      </w:r>
+    </w:p>
+    <w:p>
+      <w:pPr>
+        <w:ind w:firstLineChars="400" w:firstLine="840"/>
       </w:pPr>
       <w:r>
         <w:rPr>
@@ -5508,6 +5318,60 @@
         <w:t xml:space="preserve"> of elective.</w:t>
       </w:r>
     </w:p>
+    <w:p>
+      <w:r>
+        <w:rPr>
+          <w:rFonts w:hint="eastAsia"/>
+        </w:rPr>
+        <w:t xml:space="preserve">    &lt;</w:t>
+      </w:r>
+      <w:proofErr w:type="spellStart"/>
+      <w:r>
+        <w:rPr>
+          <w:rFonts w:hint="eastAsia"/>
+        </w:rPr>
+        <w:t>electiveCourses</w:t>
+      </w:r>
+      <w:proofErr w:type="spellEnd"/>
+      <w:r>
+        <w:rPr>
+          <w:rFonts w:hint="eastAsia"/>
+        </w:rPr>
+        <w:t xml:space="preserve">&gt; -&gt; containing several type of elective (ex. </w:t>
+      </w:r>
+      <w:r>
+        <w:t>E</w:t>
+      </w:r>
+      <w:r>
+        <w:rPr>
+          <w:rFonts w:hint="eastAsia"/>
+        </w:rPr>
+        <w:t>nvironmental, undergraduate)</w:t>
+      </w:r>
+    </w:p>
+    <w:p>
+      <w:r>
+        <w:tab/>
+      </w:r>
+      <w:r>
+        <w:rPr>
+          <w:rFonts w:hint="eastAsia"/>
+        </w:rPr>
+        <w:t>&lt;course&gt; -&gt;</w:t>
+      </w:r>
+      <w:r>
+        <w:rPr>
+          <w:rFonts w:hint="eastAsia"/>
+        </w:rPr>
+        <w:t xml:space="preserve"> </w:t>
+      </w:r>
+      <w:r>
+        <w:rPr>
+          <w:rFonts w:hint="eastAsia"/>
+        </w:rPr>
+        <w:t>Containing course information.</w:t>
+      </w:r>
+    </w:p>
     <w:p/>
     <w:p>
       <w:r>
@@ -5522,6 +5386,7 @@
         <w:rPr>
           <w:rFonts w:hint="eastAsia"/>
         </w:rPr>
+        <w:lastRenderedPageBreak/>
         <w:t xml:space="preserve">  &lt;partner&gt; -&gt; Containing company information</w:t>
       </w:r>
     </w:p>
@@ -5578,6 +5443,23 @@
         <w:t xml:space="preserve"> link which are related to the program.</w:t>
       </w:r>
     </w:p>
+    <w:p>
+      <w:r>
+        <w:rPr>
+          <w:rFonts w:hint="eastAsia"/>
+        </w:rPr>
+        <w:t xml:space="preserve">  &lt;videos&gt; -&gt; Containing YouTube videos</w:t>
+      </w:r>
+      <w:r>
+        <w:t>’</w:t>
+      </w:r>
+      <w:r>
+        <w:rPr>
+          <w:rFonts w:hint="eastAsia"/>
+        </w:rPr>
+        <w:t xml:space="preserve"> URL</w:t>
+      </w:r>
+    </w:p>
     <w:p/>
     <w:p>
       <w:pPr>
@@ -5743,7 +5625,7 @@
           <w:noProof/>
         </w:rPr>
         <w:drawing>
-          <wp:inline distT="0" distB="0" distL="0" distR="0" wp14:anchorId="6D75CA62" wp14:editId="23AE94EA">
+          <wp:inline distT="0" distB="0" distL="0" distR="0" wp14:anchorId="6D75CA62" wp14:editId="33581590">
             <wp:extent cx="5400040" cy="3442970"/>
             <wp:effectExtent l="0" t="0" r="0" b="5080"/>
             <wp:docPr id="1621698604" name="図 2"/>
@@ -5758,7 +5640,7 @@
                     <pic:cNvPicPr/>
                   </pic:nvPicPr>
                   <pic:blipFill>
-                    <a:blip r:embed="rId21" cstate="print">
+                    <a:blip r:embed="rId22" cstate="print">
                       <a:extLst>
                         <a:ext uri="{28A0092B-C50C-407E-A947-70E740481C1C}">
                           <a14:useLocalDpi xmlns:a14="http://schemas.microsoft.com/office/drawing/2010/main" val="0"/>
@@ -5834,13 +5716,7 @@
         <w:rPr>
           <w:rFonts w:hint="eastAsia"/>
         </w:rPr>
-        <w:t xml:space="preserve"> in </w:t>
-      </w:r>
-      <w:r>
-        <w:rPr>
-          <w:rFonts w:hint="eastAsia"/>
-        </w:rPr>
-        <w:t>xmlToJson.py</w:t>
+        <w:t xml:space="preserve"> in xmlToJson.py</w:t>
       </w:r>
       <w:r>
         <w:rPr>
@@ -5902,23 +5778,19 @@
         <w:rPr>
           <w:rFonts w:hint="eastAsia"/>
         </w:rPr>
+        <w:lastRenderedPageBreak/>
         <w:t>3D modeling</w:t>
       </w:r>
       <w:bookmarkEnd w:id="14"/>
     </w:p>
     <w:p>
-      <w:pPr>
-        <w:rPr>
-          <w:rFonts w:hint="eastAsia"/>
-        </w:rPr>
-      </w:pPr>
       <w:r>
         <w:rPr>
           <w:rFonts w:hint="eastAsia"/>
         </w:rPr>
         <w:t>For creating 3D modeling, we use Blender (</w:t>
       </w:r>
-      <w:hyperlink r:id="rId22" w:history="1">
+      <w:hyperlink r:id="rId23" w:history="1">
         <w:r>
           <w:rPr>
             <w:rStyle w:val="a8"/>
@@ -5936,27 +5808,19 @@
         <w:rPr>
           <w:rFonts w:hint="eastAsia"/>
         </w:rPr>
-        <w:t xml:space="preserve">the 3D modeling </w:t>
-      </w:r>
-      <w:proofErr w:type="gramStart"/>
-      <w:r>
-        <w:rPr>
-          <w:rFonts w:hint="eastAsia"/>
-        </w:rPr>
-        <w:t>from .blend</w:t>
-      </w:r>
-      <w:proofErr w:type="gramEnd"/>
-      <w:r>
-        <w:rPr>
-          <w:rFonts w:hint="eastAsia"/>
-        </w:rPr>
-        <w:t xml:space="preserve"> to</w:t>
-      </w:r>
-      <w:r>
-        <w:rPr>
-          <w:rFonts w:hint="eastAsia"/>
-        </w:rPr>
-        <w:t xml:space="preserve"> .</w:t>
+        <w:t xml:space="preserve">the 3D modeling from .blend </w:t>
+      </w:r>
+      <w:r>
+        <w:rPr>
+          <w:rFonts w:hint="eastAsia"/>
+        </w:rPr>
+        <w:t xml:space="preserve">file </w:t>
+      </w:r>
+      <w:r>
+        <w:rPr>
+          <w:rFonts w:hint="eastAsia"/>
+        </w:rPr>
+        <w:t>to .</w:t>
       </w:r>
       <w:proofErr w:type="spellStart"/>
       <w:r>
@@ -5984,34 +5848,31 @@
         <w:rPr>
           <w:rFonts w:hint="eastAsia"/>
         </w:rPr>
-        <w:t xml:space="preserve"> after creating the model.</w:t>
-      </w:r>
-      <w:r>
-        <w:rPr>
-          <w:rFonts w:hint="eastAsia"/>
-        </w:rPr>
         <w:t xml:space="preserve"> </w:t>
       </w:r>
       <w:r>
         <w:rPr>
           <w:rFonts w:hint="eastAsia"/>
         </w:rPr>
-        <w:t xml:space="preserve">3D modeling files </w:t>
-      </w:r>
-      <w:proofErr w:type="gramStart"/>
-      <w:r>
-        <w:rPr>
-          <w:rFonts w:hint="eastAsia"/>
-        </w:rPr>
-        <w:lastRenderedPageBreak/>
-        <w:t>(.blend</w:t>
-      </w:r>
-      <w:proofErr w:type="gramEnd"/>
-      <w:r>
-        <w:rPr>
-          <w:rFonts w:hint="eastAsia"/>
-        </w:rPr>
-        <w:t xml:space="preserve"> and .</w:t>
+        <w:t xml:space="preserve">file </w:t>
+      </w:r>
+      <w:r>
+        <w:rPr>
+          <w:rFonts w:hint="eastAsia"/>
+        </w:rPr>
+        <w:t>after creating the model.</w:t>
+      </w:r>
+      <w:r>
+        <w:rPr>
+          <w:rFonts w:hint="eastAsia"/>
+        </w:rPr>
+        <w:t xml:space="preserve"> </w:t>
+      </w:r>
+      <w:r>
+        <w:rPr>
+          <w:rFonts w:hint="eastAsia"/>
+        </w:rPr>
+        <w:t>3D modeling files (.blend and .</w:t>
       </w:r>
       <w:proofErr w:type="spellStart"/>
       <w:r>
@@ -6079,7 +5940,7 @@
         </w:rPr>
         <w:t xml:space="preserve"> (</w:t>
       </w:r>
-      <w:hyperlink r:id="rId23" w:history="1">
+      <w:hyperlink r:id="rId24" w:history="1">
         <w:r>
           <w:rPr>
             <w:rStyle w:val="a8"/>
@@ -6114,11 +5975,6 @@
     </w:p>
     <w:p/>
     <w:p>
-      <w:pPr>
-        <w:rPr>
-          <w:rFonts w:hint="eastAsia"/>
-        </w:rPr>
-      </w:pPr>
       <w:r>
         <w:rPr>
           <w:rFonts w:hint="eastAsia"/>
@@ -6140,7 +5996,7 @@
                     <pic:cNvPicPr/>
                   </pic:nvPicPr>
                   <pic:blipFill>
-                    <a:blip r:embed="rId24" cstate="print">
+                    <a:blip r:embed="rId25" cstate="print">
                       <a:extLst>
                         <a:ext uri="{28A0092B-C50C-407E-A947-70E740481C1C}">
                           <a14:useLocalDpi xmlns:a14="http://schemas.microsoft.com/office/drawing/2010/main" val="0"/>
@@ -6168,11 +6024,6 @@
       </w:r>
     </w:p>
     <w:p>
-      <w:pPr>
-        <w:rPr>
-          <w:rFonts w:hint="eastAsia"/>
-        </w:rPr>
-      </w:pPr>
       <w:r>
         <w:rPr>
           <w:rFonts w:hint="eastAsia"/>
@@ -6180,6 +6031,154 @@
         <w:t>Figure: 3D modeling in Blender</w:t>
       </w:r>
     </w:p>
+    <w:p/>
+    <w:p>
+      <w:r>
+        <w:rPr>
+          <w:rFonts w:hint="eastAsia"/>
+          <w:noProof/>
+        </w:rPr>
+        <w:drawing>
+          <wp:inline distT="0" distB="0" distL="0" distR="0" wp14:anchorId="0FBF0CE8" wp14:editId="3C200064">
+            <wp:extent cx="5400040" cy="2400935"/>
+            <wp:effectExtent l="0" t="0" r="0" b="0"/>
+            <wp:docPr id="1795627184" name="図 3"/>
+            <wp:cNvGraphicFramePr>
+              <a:graphicFrameLocks xmlns:a="http://schemas.openxmlformats.org/drawingml/2006/main" noChangeAspect="1"/>
+            </wp:cNvGraphicFramePr>
+            <a:graphic xmlns:a="http://schemas.openxmlformats.org/drawingml/2006/main">
+              <a:graphicData uri="http://schemas.openxmlformats.org/drawingml/2006/picture">
+                <pic:pic xmlns:pic="http://schemas.openxmlformats.org/drawingml/2006/picture">
+                  <pic:nvPicPr>
+                    <pic:cNvPr id="1795627184" name="図 1795627184"/>
+                    <pic:cNvPicPr/>
+                  </pic:nvPicPr>
+                  <pic:blipFill>
+                    <a:blip r:embed="rId26" cstate="print">
+                      <a:extLst>
+                        <a:ext uri="{28A0092B-C50C-407E-A947-70E740481C1C}">
+                          <a14:useLocalDpi xmlns:a14="http://schemas.microsoft.com/office/drawing/2010/main" val="0"/>
+                        </a:ext>
+                      </a:extLst>
+                    </a:blip>
+                    <a:stretch>
+                      <a:fillRect/>
+                    </a:stretch>
+                  </pic:blipFill>
+                  <pic:spPr>
+                    <a:xfrm>
+                      <a:off x="0" y="0"/>
+                      <a:ext cx="5400040" cy="2400935"/>
+                    </a:xfrm>
+                    <a:prstGeom prst="rect">
+                      <a:avLst/>
+                    </a:prstGeom>
+                  </pic:spPr>
+                </pic:pic>
+              </a:graphicData>
+            </a:graphic>
+          </wp:inline>
+        </w:drawing>
+      </w:r>
+    </w:p>
+    <w:p>
+      <w:r>
+        <w:rPr>
+          <w:rFonts w:hint="eastAsia"/>
+        </w:rPr>
+        <w:t>Figure: Exporting .</w:t>
+      </w:r>
+      <w:proofErr w:type="spellStart"/>
+      <w:r>
+        <w:rPr>
+          <w:rFonts w:hint="eastAsia"/>
+        </w:rPr>
+        <w:t>glb</w:t>
+      </w:r>
+      <w:proofErr w:type="spellEnd"/>
+      <w:r>
+        <w:rPr>
+          <w:rFonts w:hint="eastAsia"/>
+        </w:rPr>
+        <w:t>/.</w:t>
+      </w:r>
+      <w:proofErr w:type="spellStart"/>
+      <w:r>
+        <w:rPr>
+          <w:rFonts w:hint="eastAsia"/>
+        </w:rPr>
+        <w:t>gltf</w:t>
+      </w:r>
+      <w:proofErr w:type="spellEnd"/>
+      <w:r>
+        <w:rPr>
+          <w:rFonts w:hint="eastAsia"/>
+        </w:rPr>
+        <w:t xml:space="preserve"> file in Blender</w:t>
+      </w:r>
+    </w:p>
+    <w:p/>
+    <w:p>
+      <w:r>
+        <w:rPr>
+          <w:rFonts w:hint="eastAsia"/>
+        </w:rPr>
+        <w:t xml:space="preserve">Each building has name (ex. </w:t>
+      </w:r>
+      <w:r>
+        <w:t>B</w:t>
+      </w:r>
+      <w:r>
+        <w:rPr>
+          <w:rFonts w:hint="eastAsia"/>
+        </w:rPr>
+        <w:t xml:space="preserve">uilding_1, </w:t>
+      </w:r>
+      <w:proofErr w:type="spellStart"/>
+      <w:r>
+        <w:rPr>
+          <w:rFonts w:hint="eastAsia"/>
+        </w:rPr>
+        <w:t>grate_hall</w:t>
+      </w:r>
+      <w:proofErr w:type="spellEnd"/>
+      <w:r>
+        <w:rPr>
+          <w:rFonts w:hint="eastAsia"/>
+        </w:rPr>
+        <w:t xml:space="preserve">) for handling </w:t>
+      </w:r>
+      <w:proofErr w:type="spellStart"/>
+      <w:r>
+        <w:rPr>
+          <w:rFonts w:hint="eastAsia"/>
+        </w:rPr>
+        <w:t>onClick</w:t>
+      </w:r>
+      <w:proofErr w:type="spellEnd"/>
+      <w:r>
+        <w:rPr>
+          <w:rFonts w:hint="eastAsia"/>
+        </w:rPr>
+        <w:t xml:space="preserve">() function in </w:t>
+      </w:r>
+      <w:proofErr w:type="spellStart"/>
+      <w:r>
+        <w:rPr>
+          <w:rFonts w:hint="eastAsia"/>
+        </w:rPr>
+        <w:t>Home.jsx</w:t>
+      </w:r>
+      <w:proofErr w:type="spellEnd"/>
+      <w:r>
+        <w:rPr>
+          <w:rFonts w:hint="eastAsia"/>
+        </w:rPr>
+        <w:t>.</w:t>
+      </w:r>
+    </w:p>
+    <w:p/>
+    <w:p/>
     <w:sectPr>
       <w:pgSz w:w="11906" w:h="16838"/>
       <w:pgMar w:top="1985" w:right="1701" w:bottom="1701" w:left="1701" w:header="851" w:footer="992" w:gutter="0"/>

</xml_diff>